<commit_message>
Updated projects & Timeline + Remove unused images
</commit_message>
<xml_diff>
--- a/resume/HanBui_Resume-details.docx
+++ b/resume/HanBui_Resume-details.docx
@@ -1344,6 +1344,68 @@
     <w:p>
       <w:pPr>
         <w:pStyle w:val="ListParagraph"/>
+        <w:numPr>
+          <w:ilvl w:val="0"/>
+          <w:numId w:val="16"/>
+        </w:numPr>
+        <w:autoSpaceDE w:val="0"/>
+        <w:autoSpaceDN w:val="0"/>
+        <w:adjustRightInd w:val="0"/>
+        <w:rPr>
+          <w:sz w:val="18"/>
+          <w:szCs w:val="18"/>
+        </w:rPr>
+      </w:pPr>
+      <w:r>
+        <w:rPr>
+          <w:b/>
+          <w:bCs/>
+          <w:sz w:val="18"/>
+          <w:szCs w:val="18"/>
+        </w:rPr>
+        <w:t>Scheduling System</w:t>
+      </w:r>
+      <w:r>
+        <w:rPr>
+          <w:sz w:val="18"/>
+          <w:szCs w:val="18"/>
+        </w:rPr>
+        <w:t xml:space="preserve"> (In-</w:t>
+      </w:r>
+      <w:proofErr w:type="spellStart"/>
+      <w:r>
+        <w:rPr>
+          <w:sz w:val="18"/>
+          <w:szCs w:val="18"/>
+        </w:rPr>
+        <w:t>Progess</w:t>
+      </w:r>
+      <w:proofErr w:type="spellEnd"/>
+      <w:r>
+        <w:rPr>
+          <w:sz w:val="18"/>
+          <w:szCs w:val="18"/>
+        </w:rPr>
+        <w:t>) – Python Django web application using MVT pattern with scheduling system between multiple appointors and</w:t>
+      </w:r>
+      <w:r>
+        <w:rPr>
+          <w:sz w:val="18"/>
+          <w:szCs w:val="18"/>
+        </w:rPr>
+        <w:t xml:space="preserve"> </w:t>
+      </w:r>
+      <w:r>
+        <w:rPr>
+          <w:sz w:val="18"/>
+          <w:szCs w:val="18"/>
+        </w:rPr>
+        <w:t>appointees. Applied model migration and routing within the Django framework. Currently implementing authentication and authorization.</w:t>
+      </w:r>
+    </w:p>
+    <w:p>
+      <w:pPr>
+        <w:pStyle w:val="ListParagraph"/>
         <w:ind w:left="1440"/>
         <w:rPr>
           <w:rFonts w:ascii="Times" w:hAnsi="Times"/>
@@ -2493,6 +2555,7 @@
           <w:sz w:val="20"/>
           <w:szCs w:val="20"/>
         </w:rPr>
+        <w:lastRenderedPageBreak/>
         <w:t xml:space="preserve">Software: </w:t>
       </w:r>
       <w:r>
@@ -2699,7 +2762,6 @@
           <w:sz w:val="20"/>
           <w:szCs w:val="20"/>
         </w:rPr>
-        <w:lastRenderedPageBreak/>
         <w:t>Operating Systems:</w:t>
       </w:r>
       <w:r>
@@ -2957,7 +3019,7 @@
         <w:pStyle w:val="ListParagraph"/>
         <w:numPr>
           <w:ilvl w:val="0"/>
-          <w:numId w:val="12"/>
+          <w:numId w:val="18"/>
         </w:numPr>
         <w:rPr>
           <w:rFonts w:ascii="Times" w:hAnsi="Times"/>
@@ -2971,31 +3033,7 @@
           <w:sz w:val="20"/>
           <w:szCs w:val="20"/>
         </w:rPr>
-        <w:t>Evaluated</w:t>
-      </w:r>
-      <w:r>
-        <w:rPr>
-          <w:rFonts w:ascii="Times" w:hAnsi="Times"/>
-          <w:sz w:val="20"/>
-          <w:szCs w:val="20"/>
-        </w:rPr>
-        <w:t xml:space="preserve"> Assignments</w:t>
-      </w:r>
-      <w:r>
-        <w:rPr>
-          <w:rFonts w:ascii="Times" w:hAnsi="Times"/>
-          <w:sz w:val="20"/>
-          <w:szCs w:val="20"/>
-        </w:rPr>
-        <w:t xml:space="preserve"> and provided feedback</w:t>
-      </w:r>
-      <w:r>
-        <w:rPr>
-          <w:rFonts w:ascii="Times" w:hAnsi="Times"/>
-          <w:sz w:val="20"/>
-          <w:szCs w:val="20"/>
-        </w:rPr>
-        <w:t xml:space="preserve"> on how to improve students’ performance within the course</w:t>
+        <w:t>Provide assistance in the creation of assignments, managing attendance records, and various daily tasks for over 200 students</w:t>
       </w:r>
     </w:p>
     <w:p>
@@ -3003,7 +3041,7 @@
         <w:pStyle w:val="ListParagraph"/>
         <w:numPr>
           <w:ilvl w:val="0"/>
-          <w:numId w:val="12"/>
+          <w:numId w:val="18"/>
         </w:numPr>
         <w:rPr>
           <w:rFonts w:ascii="Times" w:hAnsi="Times"/>
@@ -3017,7 +3055,7 @@
           <w:sz w:val="20"/>
           <w:szCs w:val="20"/>
         </w:rPr>
-        <w:t>Provided assistance in the creation of assignments, managing attendance records, and various daily tasks for students</w:t>
+        <w:t>Evaluate assignments and provide feedback on how to improve students’ performance within the course</w:t>
       </w:r>
     </w:p>
     <w:p>
@@ -3025,7 +3063,7 @@
         <w:pStyle w:val="ListParagraph"/>
         <w:numPr>
           <w:ilvl w:val="0"/>
-          <w:numId w:val="12"/>
+          <w:numId w:val="18"/>
         </w:numPr>
         <w:rPr>
           <w:rFonts w:ascii="Times" w:hAnsi="Times"/>
@@ -3039,7 +3077,7 @@
           <w:sz w:val="20"/>
           <w:szCs w:val="20"/>
         </w:rPr>
-        <w:t>Resolved all student complaints in accordance with departmental and school guidelines</w:t>
+        <w:t>Resolve all student complaints in accordance with departmental and school guidelines</w:t>
       </w:r>
     </w:p>
     <w:p>
@@ -3047,7 +3085,7 @@
         <w:pStyle w:val="ListParagraph"/>
         <w:numPr>
           <w:ilvl w:val="0"/>
-          <w:numId w:val="12"/>
+          <w:numId w:val="18"/>
         </w:numPr>
         <w:rPr>
           <w:rFonts w:ascii="Times" w:hAnsi="Times"/>
@@ -3061,7 +3099,7 @@
           <w:sz w:val="20"/>
           <w:szCs w:val="20"/>
         </w:rPr>
-        <w:t>Assisted in building weekly feedback forms that allow professors to better engage students of the course</w:t>
+        <w:t>Consult and provide feedback on how to improve students’ performance within the course</w:t>
       </w:r>
     </w:p>
     <w:p>
@@ -3069,7 +3107,7 @@
         <w:pStyle w:val="ListParagraph"/>
         <w:numPr>
           <w:ilvl w:val="0"/>
-          <w:numId w:val="12"/>
+          <w:numId w:val="18"/>
         </w:numPr>
         <w:rPr>
           <w:rFonts w:ascii="Times" w:hAnsi="Times"/>
@@ -3083,15 +3121,7 @@
           <w:sz w:val="20"/>
           <w:szCs w:val="20"/>
         </w:rPr>
-        <w:t xml:space="preserve">Organized weekly one-on-one mentoring </w:t>
-      </w:r>
-      <w:r>
-        <w:rPr>
-          <w:rFonts w:ascii="Times" w:hAnsi="Times"/>
-          <w:sz w:val="20"/>
-          <w:szCs w:val="20"/>
-        </w:rPr>
-        <w:t>to help student catch on with the course’s material</w:t>
+        <w:t>Organize weekly one-on-one mentoring to help student catch on with the course’s material</w:t>
       </w:r>
     </w:p>
     <w:p>
@@ -3099,7 +3129,7 @@
         <w:pStyle w:val="ListParagraph"/>
         <w:numPr>
           <w:ilvl w:val="0"/>
-          <w:numId w:val="12"/>
+          <w:numId w:val="18"/>
         </w:numPr>
         <w:rPr>
           <w:rFonts w:ascii="Times" w:hAnsi="Times"/>
@@ -3113,7 +3143,7 @@
           <w:sz w:val="20"/>
           <w:szCs w:val="20"/>
         </w:rPr>
-        <w:t>Debugged Python code as a statistic language for machine learning techniques</w:t>
+        <w:t>Debug students' Python code as a statistic language for machine learning techniques</w:t>
       </w:r>
     </w:p>
     <w:p>
@@ -3121,7 +3151,7 @@
         <w:pStyle w:val="ListParagraph"/>
         <w:numPr>
           <w:ilvl w:val="0"/>
-          <w:numId w:val="12"/>
+          <w:numId w:val="18"/>
         </w:numPr>
         <w:rPr>
           <w:rFonts w:ascii="Times" w:hAnsi="Times"/>
@@ -3135,7 +3165,7 @@
           <w:sz w:val="20"/>
           <w:szCs w:val="20"/>
         </w:rPr>
-        <w:t>Cooperated with other Teaching Assistants and Mentors to improving the course’s quality</w:t>
+        <w:t>Cooperate with other Teaching Assistants and Mentors to improving the course’s quality</w:t>
       </w:r>
     </w:p>
     <w:p>
@@ -3143,7 +3173,7 @@
         <w:pStyle w:val="ListParagraph"/>
         <w:numPr>
           <w:ilvl w:val="0"/>
-          <w:numId w:val="12"/>
+          <w:numId w:val="18"/>
         </w:numPr>
         <w:rPr>
           <w:rFonts w:ascii="Times" w:hAnsi="Times"/>
@@ -3157,17 +3187,8 @@
           <w:sz w:val="20"/>
           <w:szCs w:val="20"/>
         </w:rPr>
-        <w:t>Promptly responded to general inquiries from members, staff, and students via e-mail</w:t>
-      </w:r>
-    </w:p>
-    <w:p>
-      <w:pPr>
-        <w:rPr>
-          <w:rFonts w:ascii="Times" w:hAnsi="Times"/>
-          <w:sz w:val="20"/>
-          <w:szCs w:val="20"/>
-        </w:rPr>
-      </w:pPr>
+        <w:t>Promptly responded to general inquiries from members, staff, and students</w:t>
+      </w:r>
     </w:p>
     <w:p>
       <w:pPr>
@@ -4511,7 +4532,7 @@
   <w:abstractNum w:abstractNumId="0" w15:restartNumberingAfterBreak="0">
     <w:nsid w:val="0F6663A0"/>
     <w:multiLevelType w:val="hybridMultilevel"/>
-    <w:tmpl w:val="6A8255D4"/>
+    <w:tmpl w:val="8FE25048"/>
     <w:lvl w:ilvl="0" w:tplc="04090001">
       <w:start w:val="1"/>
       <w:numFmt w:val="bullet"/>
@@ -5641,6 +5662,119 @@
     </w:lvl>
   </w:abstractNum>
   <w:abstractNum w:abstractNumId="10" w15:restartNumberingAfterBreak="0">
+    <w:nsid w:val="2FA050B5"/>
+    <w:multiLevelType w:val="hybridMultilevel"/>
+    <w:tmpl w:val="BD783B28"/>
+    <w:lvl w:ilvl="0" w:tplc="04090001">
+      <w:start w:val="1"/>
+      <w:numFmt w:val="bullet"/>
+      <w:lvlText w:val=""/>
+      <w:lvlJc w:val="left"/>
+      <w:pPr>
+        <w:ind w:left="720" w:hanging="360"/>
+      </w:pPr>
+      <w:rPr>
+        <w:rFonts w:ascii="Symbol" w:hAnsi="Symbol" w:hint="default"/>
+      </w:rPr>
+    </w:lvl>
+    <w:lvl w:ilvl="1" w:tplc="04090003" w:tentative="1">
+      <w:start w:val="1"/>
+      <w:numFmt w:val="bullet"/>
+      <w:lvlText w:val="o"/>
+      <w:lvlJc w:val="left"/>
+      <w:pPr>
+        <w:ind w:left="1440" w:hanging="360"/>
+      </w:pPr>
+      <w:rPr>
+        <w:rFonts w:ascii="Courier New" w:hAnsi="Courier New" w:cs="Courier New" w:hint="default"/>
+      </w:rPr>
+    </w:lvl>
+    <w:lvl w:ilvl="2" w:tplc="04090005" w:tentative="1">
+      <w:start w:val="1"/>
+      <w:numFmt w:val="bullet"/>
+      <w:lvlText w:val=""/>
+      <w:lvlJc w:val="left"/>
+      <w:pPr>
+        <w:ind w:left="2160" w:hanging="360"/>
+      </w:pPr>
+      <w:rPr>
+        <w:rFonts w:ascii="Wingdings" w:hAnsi="Wingdings" w:hint="default"/>
+      </w:rPr>
+    </w:lvl>
+    <w:lvl w:ilvl="3" w:tplc="04090001" w:tentative="1">
+      <w:start w:val="1"/>
+      <w:numFmt w:val="bullet"/>
+      <w:lvlText w:val=""/>
+      <w:lvlJc w:val="left"/>
+      <w:pPr>
+        <w:ind w:left="2880" w:hanging="360"/>
+      </w:pPr>
+      <w:rPr>
+        <w:rFonts w:ascii="Symbol" w:hAnsi="Symbol" w:hint="default"/>
+      </w:rPr>
+    </w:lvl>
+    <w:lvl w:ilvl="4" w:tplc="04090003" w:tentative="1">
+      <w:start w:val="1"/>
+      <w:numFmt w:val="bullet"/>
+      <w:lvlText w:val="o"/>
+      <w:lvlJc w:val="left"/>
+      <w:pPr>
+        <w:ind w:left="3600" w:hanging="360"/>
+      </w:pPr>
+      <w:rPr>
+        <w:rFonts w:ascii="Courier New" w:hAnsi="Courier New" w:cs="Courier New" w:hint="default"/>
+      </w:rPr>
+    </w:lvl>
+    <w:lvl w:ilvl="5" w:tplc="04090005" w:tentative="1">
+      <w:start w:val="1"/>
+      <w:numFmt w:val="bullet"/>
+      <w:lvlText w:val=""/>
+      <w:lvlJc w:val="left"/>
+      <w:pPr>
+        <w:ind w:left="4320" w:hanging="360"/>
+      </w:pPr>
+      <w:rPr>
+        <w:rFonts w:ascii="Wingdings" w:hAnsi="Wingdings" w:hint="default"/>
+      </w:rPr>
+    </w:lvl>
+    <w:lvl w:ilvl="6" w:tplc="04090001" w:tentative="1">
+      <w:start w:val="1"/>
+      <w:numFmt w:val="bullet"/>
+      <w:lvlText w:val=""/>
+      <w:lvlJc w:val="left"/>
+      <w:pPr>
+        <w:ind w:left="5040" w:hanging="360"/>
+      </w:pPr>
+      <w:rPr>
+        <w:rFonts w:ascii="Symbol" w:hAnsi="Symbol" w:hint="default"/>
+      </w:rPr>
+    </w:lvl>
+    <w:lvl w:ilvl="7" w:tplc="04090003" w:tentative="1">
+      <w:start w:val="1"/>
+      <w:numFmt w:val="bullet"/>
+      <w:lvlText w:val="o"/>
+      <w:lvlJc w:val="left"/>
+      <w:pPr>
+        <w:ind w:left="5760" w:hanging="360"/>
+      </w:pPr>
+      <w:rPr>
+        <w:rFonts w:ascii="Courier New" w:hAnsi="Courier New" w:cs="Courier New" w:hint="default"/>
+      </w:rPr>
+    </w:lvl>
+    <w:lvl w:ilvl="8" w:tplc="04090005" w:tentative="1">
+      <w:start w:val="1"/>
+      <w:numFmt w:val="bullet"/>
+      <w:lvlText w:val=""/>
+      <w:lvlJc w:val="left"/>
+      <w:pPr>
+        <w:ind w:left="6480" w:hanging="360"/>
+      </w:pPr>
+      <w:rPr>
+        <w:rFonts w:ascii="Wingdings" w:hAnsi="Wingdings" w:hint="default"/>
+      </w:rPr>
+    </w:lvl>
+  </w:abstractNum>
+  <w:abstractNum w:abstractNumId="11" w15:restartNumberingAfterBreak="0">
     <w:nsid w:val="30C952E4"/>
     <w:multiLevelType w:val="hybridMultilevel"/>
     <w:tmpl w:val="6C881F0C"/>
@@ -5753,7 +5887,7 @@
       </w:rPr>
     </w:lvl>
   </w:abstractNum>
-  <w:abstractNum w:abstractNumId="11" w15:restartNumberingAfterBreak="0">
+  <w:abstractNum w:abstractNumId="12" w15:restartNumberingAfterBreak="0">
     <w:nsid w:val="39CA2D34"/>
     <w:multiLevelType w:val="hybridMultilevel"/>
     <w:tmpl w:val="A358FA2A"/>
@@ -5866,7 +6000,7 @@
       </w:rPr>
     </w:lvl>
   </w:abstractNum>
-  <w:abstractNum w:abstractNumId="12" w15:restartNumberingAfterBreak="0">
+  <w:abstractNum w:abstractNumId="13" w15:restartNumberingAfterBreak="0">
     <w:nsid w:val="54655B0D"/>
     <w:multiLevelType w:val="hybridMultilevel"/>
     <w:tmpl w:val="FC70E14A"/>
@@ -5979,7 +6113,7 @@
       </w:rPr>
     </w:lvl>
   </w:abstractNum>
-  <w:abstractNum w:abstractNumId="13" w15:restartNumberingAfterBreak="0">
+  <w:abstractNum w:abstractNumId="14" w15:restartNumberingAfterBreak="0">
     <w:nsid w:val="56221214"/>
     <w:multiLevelType w:val="hybridMultilevel"/>
     <w:tmpl w:val="7B700F26"/>
@@ -6092,7 +6226,7 @@
       </w:rPr>
     </w:lvl>
   </w:abstractNum>
-  <w:abstractNum w:abstractNumId="14" w15:restartNumberingAfterBreak="0">
+  <w:abstractNum w:abstractNumId="15" w15:restartNumberingAfterBreak="0">
     <w:nsid w:val="5DCD5B3B"/>
     <w:multiLevelType w:val="hybridMultilevel"/>
     <w:tmpl w:val="FF529596"/>
@@ -6204,7 +6338,7 @@
       </w:rPr>
     </w:lvl>
   </w:abstractNum>
-  <w:abstractNum w:abstractNumId="15" w15:restartNumberingAfterBreak="0">
+  <w:abstractNum w:abstractNumId="16" w15:restartNumberingAfterBreak="0">
     <w:nsid w:val="708446D1"/>
     <w:multiLevelType w:val="hybridMultilevel"/>
     <w:tmpl w:val="D4C40C86"/>
@@ -6317,7 +6451,7 @@
       </w:rPr>
     </w:lvl>
   </w:abstractNum>
-  <w:abstractNum w:abstractNumId="16" w15:restartNumberingAfterBreak="0">
+  <w:abstractNum w:abstractNumId="17" w15:restartNumberingAfterBreak="0">
     <w:nsid w:val="7B2B039C"/>
     <w:multiLevelType w:val="hybridMultilevel"/>
     <w:tmpl w:val="438008E0"/>
@@ -6431,7 +6565,7 @@
     </w:lvl>
   </w:abstractNum>
   <w:num w:numId="1">
-    <w:abstractNumId w:val="16"/>
+    <w:abstractNumId w:val="17"/>
   </w:num>
   <w:num w:numId="2">
     <w:abstractNumId w:val="4"/>
@@ -6446,28 +6580,28 @@
     <w:abstractNumId w:val="5"/>
   </w:num>
   <w:num w:numId="6">
-    <w:abstractNumId w:val="11"/>
+    <w:abstractNumId w:val="12"/>
   </w:num>
   <w:num w:numId="7">
-    <w:abstractNumId w:val="14"/>
+    <w:abstractNumId w:val="15"/>
   </w:num>
   <w:num w:numId="8">
-    <w:abstractNumId w:val="10"/>
+    <w:abstractNumId w:val="11"/>
   </w:num>
   <w:num w:numId="9">
     <w:abstractNumId w:val="7"/>
   </w:num>
   <w:num w:numId="10">
-    <w:abstractNumId w:val="12"/>
+    <w:abstractNumId w:val="13"/>
   </w:num>
   <w:num w:numId="11">
     <w:abstractNumId w:val="9"/>
   </w:num>
   <w:num w:numId="12">
-    <w:abstractNumId w:val="13"/>
+    <w:abstractNumId w:val="14"/>
   </w:num>
   <w:num w:numId="13">
-    <w:abstractNumId w:val="15"/>
+    <w:abstractNumId w:val="16"/>
   </w:num>
   <w:num w:numId="14">
     <w:abstractNumId w:val="1"/>
@@ -6480,6 +6614,9 @@
   </w:num>
   <w:num w:numId="17">
     <w:abstractNumId w:val="2"/>
+  </w:num>
+  <w:num w:numId="18">
+    <w:abstractNumId w:val="10"/>
   </w:num>
 </w:numbering>
 </file>

</xml_diff>